<commit_message>
Se añade act 8
</commit_message>
<xml_diff>
--- a/Actividades/Redes/Reto2_A01067546.docx
+++ b/Actividades/Redes/Reto2_A01067546.docx
@@ -170,7 +170,7 @@
                                     </pic:cNvPicPr>
                                   </pic:nvPicPr>
                                   <pic:blipFill>
-                                    <a:blip r:embed="rId5">
+                                    <a:blip r:embed="rId6">
                                       <a:extLst>
                                         <a:ext uri="{28A0092B-C50C-407E-A947-70E740481C1C}">
                                           <a14:useLocalDpi xmlns:a14="http://schemas.microsoft.com/office/drawing/2010/main" val="0"/>
@@ -489,7 +489,6 @@
         </w:rPr>
         <w:t xml:space="preserve">El archivo de </w:t>
       </w:r>
-      <w:proofErr w:type="spellStart"/>
       <w:r>
         <w:rPr>
           <w:rFonts w:cs="Arial"/>
@@ -499,33 +498,8 @@
           <w:szCs w:val="20"/>
           <w:lang w:val="es-MX"/>
         </w:rPr>
-        <w:t>Packet</w:t>
-      </w:r>
-      <w:proofErr w:type="spellEnd"/>
-      <w:r>
-        <w:rPr>
-          <w:rFonts w:cs="Arial"/>
-          <w:b/>
-          <w:bCs/>
-          <w:sz w:val="20"/>
-          <w:szCs w:val="20"/>
-          <w:lang w:val="es-MX"/>
-        </w:rPr>
-        <w:t xml:space="preserve"> </w:t>
-      </w:r>
-      <w:proofErr w:type="spellStart"/>
-      <w:r>
-        <w:rPr>
-          <w:rFonts w:cs="Arial"/>
-          <w:b/>
-          <w:bCs/>
-          <w:sz w:val="20"/>
-          <w:szCs w:val="20"/>
-          <w:lang w:val="es-MX"/>
-        </w:rPr>
-        <w:t>Tracer</w:t>
-      </w:r>
-      <w:proofErr w:type="spellEnd"/>
+        <w:t>Packet Tracer</w:t>
+      </w:r>
       <w:r>
         <w:rPr>
           <w:rFonts w:cs="Arial"/>
@@ -742,7 +716,7 @@
                                           </pic:cNvPicPr>
                                         </pic:nvPicPr>
                                         <pic:blipFill>
-                                          <a:blip r:embed="rId6">
+                                          <a:blip r:embed="rId7">
                                             <a:extLst>
                                               <a:ext uri="{28A0092B-C50C-407E-A947-70E740481C1C}">
                                                 <a14:useLocalDpi xmlns:a14="http://schemas.microsoft.com/office/drawing/2010/main" val="0"/>
@@ -819,7 +793,7 @@
                                     </pic:cNvPicPr>
                                   </pic:nvPicPr>
                                   <pic:blipFill>
-                                    <a:blip r:embed="rId6">
+                                    <a:blip r:embed="rId8">
                                       <a:extLst>
                                         <a:ext uri="{28A0092B-C50C-407E-A947-70E740481C1C}">
                                           <a14:useLocalDpi xmlns:a14="http://schemas.microsoft.com/office/drawing/2010/main" val="0"/>
@@ -2076,18 +2050,7 @@
                 <w:sz w:val="20"/>
                 <w:szCs w:val="20"/>
               </w:rPr>
-              <w:t>193.40.5.24</w:t>
-            </w:r>
-            <w:r>
-              <w:rPr>
-                <w:rFonts w:ascii="Arial" w:eastAsia="Arial" w:hAnsi="Arial" w:cs="Arial"/>
-                <w:b/>
-                <w:bCs/>
-                <w:color w:val="FF0000"/>
-                <w:sz w:val="20"/>
-                <w:szCs w:val="20"/>
-              </w:rPr>
-              <w:t>2</w:t>
+              <w:t>193.40.5.242</w:t>
             </w:r>
           </w:p>
         </w:tc>
@@ -2284,18 +2247,7 @@
                 <w:sz w:val="20"/>
                 <w:szCs w:val="20"/>
               </w:rPr>
-              <w:t>.6.3.7</w:t>
-            </w:r>
-            <w:r>
-              <w:rPr>
-                <w:rFonts w:ascii="Arial" w:eastAsia="Arial" w:hAnsi="Arial" w:cs="Arial"/>
-                <w:b/>
-                <w:bCs/>
-                <w:color w:val="FF0000"/>
-                <w:sz w:val="20"/>
-                <w:szCs w:val="20"/>
-              </w:rPr>
-              <w:t>6</w:t>
+              <w:t>.6.3.76</w:t>
             </w:r>
           </w:p>
         </w:tc>
@@ -2658,18 +2610,7 @@
                 <w:spacing w:val="-1"/>
                 <w:sz w:val="20"/>
               </w:rPr>
-              <w:t>210.2.3.2</w:t>
-            </w:r>
-            <w:r>
-              <w:rPr>
-                <w:rFonts w:ascii="Arial"/>
-                <w:b/>
-                <w:bCs/>
-                <w:color w:val="FF0000"/>
-                <w:spacing w:val="-1"/>
-                <w:sz w:val="20"/>
-              </w:rPr>
-              <w:t>38</w:t>
+              <w:t>210.2.3.238</w:t>
             </w:r>
           </w:p>
         </w:tc>
@@ -2819,18 +2760,7 @@
                 <w:spacing w:val="-1"/>
                 <w:sz w:val="20"/>
               </w:rPr>
-              <w:t>193.40.5.14</w:t>
-            </w:r>
-            <w:r>
-              <w:rPr>
-                <w:rFonts w:ascii="Arial"/>
-                <w:b/>
-                <w:bCs/>
-                <w:color w:val="FF0000"/>
-                <w:spacing w:val="-1"/>
-                <w:sz w:val="20"/>
-              </w:rPr>
-              <w:t>5</w:t>
+              <w:t>193.40.5.145</w:t>
             </w:r>
           </w:p>
         </w:tc>
@@ -2981,18 +2911,7 @@
                 <w:sz w:val="20"/>
                 <w:szCs w:val="20"/>
               </w:rPr>
-              <w:t>198.1.2.</w:t>
-            </w:r>
-            <w:r>
-              <w:rPr>
-                <w:rFonts w:ascii="Arial" w:eastAsia="Arial" w:hAnsi="Arial" w:cs="Arial"/>
-                <w:b/>
-                <w:bCs/>
-                <w:color w:val="FF0000"/>
-                <w:sz w:val="20"/>
-                <w:szCs w:val="20"/>
-              </w:rPr>
-              <w:t>65</w:t>
+              <w:t>198.1.2.65</w:t>
             </w:r>
           </w:p>
         </w:tc>
@@ -3145,18 +3064,7 @@
                 <w:spacing w:val="-1"/>
                 <w:sz w:val="20"/>
               </w:rPr>
-              <w:t>210.2.3.2</w:t>
-            </w:r>
-            <w:r>
-              <w:rPr>
-                <w:rFonts w:ascii="Arial"/>
-                <w:b/>
-                <w:bCs/>
-                <w:color w:val="FF0000"/>
-                <w:spacing w:val="-1"/>
-                <w:sz w:val="20"/>
-              </w:rPr>
-              <w:t>25</w:t>
+              <w:t>210.2.3.225</w:t>
             </w:r>
           </w:p>
         </w:tc>
@@ -3286,87 +3194,7 @@
           <w:szCs w:val="20"/>
           <w:lang w:val="es-MX"/>
         </w:rPr>
-        <w:t xml:space="preserve">Realizar la configuración de </w:t>
-      </w:r>
-      <w:proofErr w:type="spellStart"/>
-      <w:r>
-        <w:rPr>
-          <w:rFonts w:cs="Arial"/>
-          <w:sz w:val="20"/>
-          <w:szCs w:val="20"/>
-          <w:lang w:val="es-MX"/>
-        </w:rPr>
-        <w:t>hostname</w:t>
-      </w:r>
-      <w:proofErr w:type="spellEnd"/>
-      <w:r>
-        <w:rPr>
-          <w:rFonts w:cs="Arial"/>
-          <w:sz w:val="20"/>
-          <w:szCs w:val="20"/>
-          <w:lang w:val="es-MX"/>
-        </w:rPr>
-        <w:t xml:space="preserve">, desactivar DNS, activar la encriptación de </w:t>
-      </w:r>
-      <w:proofErr w:type="spellStart"/>
-      <w:r>
-        <w:rPr>
-          <w:rFonts w:cs="Arial"/>
-          <w:sz w:val="20"/>
-          <w:szCs w:val="20"/>
-          <w:lang w:val="es-MX"/>
-        </w:rPr>
-        <w:t>passwords</w:t>
-      </w:r>
-      <w:proofErr w:type="spellEnd"/>
-      <w:r>
-        <w:rPr>
-          <w:rFonts w:cs="Arial"/>
-          <w:sz w:val="20"/>
-          <w:szCs w:val="20"/>
-          <w:lang w:val="es-MX"/>
-        </w:rPr>
-        <w:t xml:space="preserve"> en cada equipo de interconexión, establecer </w:t>
-      </w:r>
-      <w:proofErr w:type="spellStart"/>
-      <w:r>
-        <w:rPr>
-          <w:rFonts w:cs="Arial"/>
-          <w:sz w:val="20"/>
-          <w:szCs w:val="20"/>
-          <w:lang w:val="es-MX"/>
-        </w:rPr>
-        <w:t>passwords</w:t>
-      </w:r>
-      <w:proofErr w:type="spellEnd"/>
-      <w:r>
-        <w:rPr>
-          <w:rFonts w:cs="Arial"/>
-          <w:sz w:val="20"/>
-          <w:szCs w:val="20"/>
-          <w:lang w:val="es-MX"/>
-        </w:rPr>
-        <w:t xml:space="preserve"> como cisco y el </w:t>
-      </w:r>
-      <w:proofErr w:type="spellStart"/>
-      <w:r>
-        <w:rPr>
-          <w:rFonts w:cs="Arial"/>
-          <w:sz w:val="20"/>
-          <w:szCs w:val="20"/>
-          <w:lang w:val="es-MX"/>
-        </w:rPr>
-        <w:t>enable</w:t>
-      </w:r>
-      <w:proofErr w:type="spellEnd"/>
-      <w:r>
-        <w:rPr>
-          <w:rFonts w:cs="Arial"/>
-          <w:sz w:val="20"/>
-          <w:szCs w:val="20"/>
-          <w:lang w:val="es-MX"/>
-        </w:rPr>
-        <w:t xml:space="preserve"> class </w:t>
+        <w:t xml:space="preserve">Realizar la configuración de hostname, desactivar DNS, activar la encriptación de passwords en cada equipo de interconexión, establecer passwords como cisco y el enable class </w:t>
       </w:r>
       <w:r>
         <w:rPr>
@@ -3407,9 +3235,8 @@
           <w:szCs w:val="20"/>
           <w:lang w:val="es-MX"/>
         </w:rPr>
-        <w:t xml:space="preserve">Realizar la configuración de la línea de consola y la línea </w:t>
-      </w:r>
-      <w:proofErr w:type="spellStart"/>
+        <w:t xml:space="preserve">Realizar la configuración de la línea de consola y la línea vty, con </w:t>
+      </w:r>
       <w:r>
         <w:rPr>
           <w:rFonts w:cs="Arial"/>
@@ -3417,9 +3244,8 @@
           <w:szCs w:val="20"/>
           <w:lang w:val="es-MX"/>
         </w:rPr>
-        <w:t>vty</w:t>
-      </w:r>
-      <w:proofErr w:type="spellEnd"/>
+        <w:t>10</w:t>
+      </w:r>
       <w:r>
         <w:rPr>
           <w:rFonts w:cs="Arial"/>
@@ -3427,45 +3253,7 @@
           <w:szCs w:val="20"/>
           <w:lang w:val="es-MX"/>
         </w:rPr>
-        <w:t xml:space="preserve">, con </w:t>
-      </w:r>
-      <w:r>
-        <w:rPr>
-          <w:rFonts w:cs="Arial"/>
-          <w:sz w:val="20"/>
-          <w:szCs w:val="20"/>
-          <w:lang w:val="es-MX"/>
-        </w:rPr>
-        <w:t>10</w:t>
-      </w:r>
-      <w:r>
-        <w:rPr>
-          <w:rFonts w:cs="Arial"/>
-          <w:sz w:val="20"/>
-          <w:szCs w:val="20"/>
-          <w:lang w:val="es-MX"/>
-        </w:rPr>
-        <w:t xml:space="preserve"> conexiones virtuales, y activar sus respectivos </w:t>
-      </w:r>
-      <w:proofErr w:type="spellStart"/>
-      <w:r>
-        <w:rPr>
-          <w:rFonts w:cs="Arial"/>
-          <w:sz w:val="20"/>
-          <w:szCs w:val="20"/>
-          <w:lang w:val="es-MX"/>
-        </w:rPr>
-        <w:t>passwords</w:t>
-      </w:r>
-      <w:proofErr w:type="spellEnd"/>
-      <w:r>
-        <w:rPr>
-          <w:rFonts w:cs="Arial"/>
-          <w:sz w:val="20"/>
-          <w:szCs w:val="20"/>
-          <w:lang w:val="es-MX"/>
-        </w:rPr>
-        <w:t xml:space="preserve">. </w:t>
+        <w:t xml:space="preserve"> conexiones virtuales, y activar sus respectivos passwords. </w:t>
       </w:r>
       <w:r>
         <w:rPr>
@@ -3762,25 +3550,23 @@
           <w:szCs w:val="20"/>
           <w:lang w:val="es-MX"/>
         </w:rPr>
-        <w:t xml:space="preserve">Para comprobar tu configuración, realiza un ping desde cada una de las </w:t>
-      </w:r>
-      <w:proofErr w:type="spellStart"/>
+        <w:t xml:space="preserve">Para comprobar tu configuración, realiza un ping desde cada una de las PCs del diseño de red a </w:t>
+      </w:r>
       <w:r>
         <w:rPr>
           <w:sz w:val="20"/>
           <w:szCs w:val="20"/>
           <w:lang w:val="es-MX"/>
         </w:rPr>
-        <w:t>PCs</w:t>
-      </w:r>
-      <w:proofErr w:type="spellEnd"/>
+        <w:t>los servidores externos.</w:t>
+      </w:r>
       <w:r>
         <w:rPr>
           <w:sz w:val="20"/>
           <w:szCs w:val="20"/>
           <w:lang w:val="es-MX"/>
         </w:rPr>
-        <w:t xml:space="preserve"> del diseño de red a </w:t>
+        <w:t xml:space="preserve"> Si el ping es exitoso, tu configuración está correcta.</w:t>
       </w:r>
       <w:r>
         <w:rPr>
@@ -3788,41 +3574,7 @@
           <w:szCs w:val="20"/>
           <w:lang w:val="es-MX"/>
         </w:rPr>
-        <w:t>los servidores externos.</w:t>
-      </w:r>
-      <w:r>
-        <w:rPr>
-          <w:sz w:val="20"/>
-          <w:szCs w:val="20"/>
-          <w:lang w:val="es-MX"/>
-        </w:rPr>
-        <w:t xml:space="preserve"> Si el ping es exitoso, tu configuración está correcta.</w:t>
-      </w:r>
-      <w:r>
-        <w:rPr>
-          <w:sz w:val="20"/>
-          <w:szCs w:val="20"/>
-          <w:lang w:val="es-MX"/>
-        </w:rPr>
-        <w:t xml:space="preserve"> También realiza un ping entre las </w:t>
-      </w:r>
-      <w:proofErr w:type="spellStart"/>
-      <w:r>
-        <w:rPr>
-          <w:sz w:val="20"/>
-          <w:szCs w:val="20"/>
-          <w:lang w:val="es-MX"/>
-        </w:rPr>
-        <w:t>PCs</w:t>
-      </w:r>
-      <w:proofErr w:type="spellEnd"/>
-      <w:r>
-        <w:rPr>
-          <w:sz w:val="20"/>
-          <w:szCs w:val="20"/>
-          <w:lang w:val="es-MX"/>
-        </w:rPr>
-        <w:t>.</w:t>
+        <w:t xml:space="preserve"> También realiza un ping entre las PCs.</w:t>
       </w:r>
     </w:p>
     <w:p>
@@ -3851,10 +3603,10 @@
         <w:tblLook w:val="01E0" w:firstRow="1" w:lastRow="1" w:firstColumn="1" w:lastColumn="1" w:noHBand="0" w:noVBand="0"/>
       </w:tblPr>
       <w:tblGrid>
-        <w:gridCol w:w="1559"/>
-        <w:gridCol w:w="1985"/>
-        <w:gridCol w:w="2976"/>
-        <w:gridCol w:w="3544"/>
+        <w:gridCol w:w="832"/>
+        <w:gridCol w:w="1676"/>
+        <w:gridCol w:w="1507"/>
+        <w:gridCol w:w="6496"/>
       </w:tblGrid>
       <w:tr>
         <w:trPr>
@@ -3943,29 +3695,7 @@
                 <w:sz w:val="20"/>
                 <w:szCs w:val="20"/>
               </w:rPr>
-              <w:t xml:space="preserve">IP </w:t>
-            </w:r>
-            <w:proofErr w:type="spellStart"/>
-            <w:r>
-              <w:rPr>
-                <w:rFonts w:ascii="Arial" w:hAnsi="Arial" w:cs="Arial"/>
-                <w:b/>
-                <w:color w:val="000000"/>
-                <w:sz w:val="20"/>
-                <w:szCs w:val="20"/>
-              </w:rPr>
-              <w:t>Address</w:t>
-            </w:r>
-            <w:proofErr w:type="spellEnd"/>
-            <w:r>
-              <w:rPr>
-                <w:rFonts w:ascii="Arial" w:hAnsi="Arial" w:cs="Arial"/>
-                <w:b/>
-                <w:color w:val="000000"/>
-                <w:sz w:val="20"/>
-                <w:szCs w:val="20"/>
-              </w:rPr>
-              <w:t xml:space="preserve"> (To)</w:t>
+              <w:t>IP Address (To)</w:t>
             </w:r>
           </w:p>
         </w:tc>
@@ -3994,73 +3724,15 @@
                 <w:sz w:val="20"/>
                 <w:szCs w:val="20"/>
               </w:rPr>
-              <w:t xml:space="preserve">Ping </w:t>
-            </w:r>
-            <w:proofErr w:type="spellStart"/>
-            <w:r>
-              <w:rPr>
-                <w:rFonts w:ascii="Arial" w:hAnsi="Arial" w:cs="Arial"/>
-                <w:b/>
-                <w:color w:val="000000"/>
-                <w:sz w:val="20"/>
-                <w:szCs w:val="20"/>
-              </w:rPr>
-              <w:t>results</w:t>
-            </w:r>
-            <w:proofErr w:type="spellEnd"/>
-            <w:r>
-              <w:rPr>
-                <w:rFonts w:ascii="Arial" w:hAnsi="Arial" w:cs="Arial"/>
-                <w:b/>
-                <w:color w:val="000000"/>
-                <w:sz w:val="20"/>
-                <w:szCs w:val="20"/>
-              </w:rPr>
-              <w:t xml:space="preserve"> </w:t>
-            </w:r>
-            <w:r>
-              <w:rPr>
-                <w:rFonts w:ascii="Arial" w:hAnsi="Arial" w:cs="Arial"/>
-                <w:sz w:val="20"/>
-                <w:szCs w:val="20"/>
-              </w:rPr>
-              <w:t>(</w:t>
-            </w:r>
-            <w:proofErr w:type="spellStart"/>
-            <w:r>
-              <w:rPr>
-                <w:rFonts w:ascii="Arial" w:hAnsi="Arial" w:cs="Arial"/>
-                <w:sz w:val="20"/>
-                <w:szCs w:val="20"/>
-              </w:rPr>
-              <w:t>Fail</w:t>
-            </w:r>
-            <w:proofErr w:type="spellEnd"/>
-            <w:r>
-              <w:rPr>
-                <w:rFonts w:ascii="Arial" w:hAnsi="Arial" w:cs="Arial"/>
-                <w:sz w:val="20"/>
-                <w:szCs w:val="20"/>
-              </w:rPr>
-              <w:t xml:space="preserve"> / </w:t>
-            </w:r>
-            <w:proofErr w:type="spellStart"/>
-            <w:r>
-              <w:rPr>
-                <w:rFonts w:ascii="Arial" w:hAnsi="Arial" w:cs="Arial"/>
-                <w:sz w:val="20"/>
-                <w:szCs w:val="20"/>
-              </w:rPr>
-              <w:t>Success</w:t>
-            </w:r>
-            <w:proofErr w:type="spellEnd"/>
-            <w:r>
-              <w:rPr>
-                <w:rFonts w:ascii="Arial" w:hAnsi="Arial" w:cs="Arial"/>
-                <w:sz w:val="20"/>
-                <w:szCs w:val="20"/>
-              </w:rPr>
-              <w:t>)</w:t>
+              <w:t xml:space="preserve">Ping results </w:t>
+            </w:r>
+            <w:r>
+              <w:rPr>
+                <w:rFonts w:ascii="Arial" w:hAnsi="Arial" w:cs="Arial"/>
+                <w:sz w:val="20"/>
+                <w:szCs w:val="20"/>
+              </w:rPr>
+              <w:t>(Fail / Success)</w:t>
             </w:r>
           </w:p>
         </w:tc>
@@ -4189,6 +3861,210 @@
               </w:rPr>
             </w:pPr>
           </w:p>
+          <w:p>
+            <w:pPr>
+              <w:spacing w:after="0" w:line="300" w:lineRule="exact"/>
+              <w:rPr>
+                <w:rFonts w:ascii="Arial" w:hAnsi="Arial" w:cs="Arial"/>
+                <w:color w:val="FF0000"/>
+                <w:sz w:val="20"/>
+                <w:szCs w:val="20"/>
+              </w:rPr>
+            </w:pPr>
+          </w:p>
+          <w:p>
+            <w:pPr>
+              <w:spacing w:after="0" w:line="300" w:lineRule="exact"/>
+              <w:rPr>
+                <w:rFonts w:ascii="Arial" w:hAnsi="Arial" w:cs="Arial"/>
+                <w:color w:val="FF0000"/>
+                <w:sz w:val="20"/>
+                <w:szCs w:val="20"/>
+              </w:rPr>
+            </w:pPr>
+          </w:p>
+          <w:p>
+            <w:pPr>
+              <w:spacing w:after="0" w:line="300" w:lineRule="exact"/>
+              <w:rPr>
+                <w:rFonts w:ascii="Arial" w:hAnsi="Arial" w:cs="Arial"/>
+                <w:color w:val="FF0000"/>
+                <w:sz w:val="20"/>
+                <w:szCs w:val="20"/>
+              </w:rPr>
+            </w:pPr>
+          </w:p>
+          <w:p>
+            <w:pPr>
+              <w:spacing w:after="0" w:line="300" w:lineRule="exact"/>
+              <w:rPr>
+                <w:rFonts w:ascii="Arial" w:hAnsi="Arial" w:cs="Arial"/>
+                <w:color w:val="FF0000"/>
+                <w:sz w:val="20"/>
+                <w:szCs w:val="20"/>
+              </w:rPr>
+            </w:pPr>
+          </w:p>
+          <w:p>
+            <w:pPr>
+              <w:spacing w:after="0" w:line="300" w:lineRule="exact"/>
+              <w:rPr>
+                <w:rFonts w:ascii="Arial" w:hAnsi="Arial" w:cs="Arial"/>
+                <w:color w:val="FF0000"/>
+                <w:sz w:val="20"/>
+                <w:szCs w:val="20"/>
+              </w:rPr>
+            </w:pPr>
+          </w:p>
+          <w:p>
+            <w:pPr>
+              <w:spacing w:after="0" w:line="300" w:lineRule="exact"/>
+              <w:rPr>
+                <w:rFonts w:ascii="Arial" w:hAnsi="Arial" w:cs="Arial"/>
+                <w:color w:val="FF0000"/>
+                <w:sz w:val="20"/>
+                <w:szCs w:val="20"/>
+              </w:rPr>
+            </w:pPr>
+          </w:p>
+          <w:p>
+            <w:pPr>
+              <w:spacing w:after="0" w:line="300" w:lineRule="exact"/>
+              <w:rPr>
+                <w:rFonts w:ascii="Arial" w:hAnsi="Arial" w:cs="Arial"/>
+                <w:color w:val="FF0000"/>
+                <w:sz w:val="20"/>
+                <w:szCs w:val="20"/>
+              </w:rPr>
+            </w:pPr>
+          </w:p>
+          <w:p>
+            <w:pPr>
+              <w:spacing w:after="0" w:line="300" w:lineRule="exact"/>
+              <w:rPr>
+                <w:rFonts w:ascii="Arial" w:hAnsi="Arial" w:cs="Arial"/>
+                <w:color w:val="FF0000"/>
+                <w:sz w:val="20"/>
+                <w:szCs w:val="20"/>
+              </w:rPr>
+            </w:pPr>
+          </w:p>
+          <w:p>
+            <w:pPr>
+              <w:spacing w:after="0" w:line="300" w:lineRule="exact"/>
+              <w:rPr>
+                <w:rFonts w:ascii="Arial" w:hAnsi="Arial" w:cs="Arial"/>
+                <w:color w:val="FF0000"/>
+                <w:sz w:val="20"/>
+                <w:szCs w:val="20"/>
+              </w:rPr>
+            </w:pPr>
+          </w:p>
+          <w:p>
+            <w:pPr>
+              <w:spacing w:after="0" w:line="300" w:lineRule="exact"/>
+              <w:rPr>
+                <w:rFonts w:ascii="Arial" w:hAnsi="Arial" w:cs="Arial"/>
+                <w:color w:val="FF0000"/>
+                <w:sz w:val="20"/>
+                <w:szCs w:val="20"/>
+              </w:rPr>
+            </w:pPr>
+          </w:p>
+          <w:p>
+            <w:pPr>
+              <w:spacing w:after="0" w:line="300" w:lineRule="exact"/>
+              <w:rPr>
+                <w:rFonts w:ascii="Arial" w:hAnsi="Arial" w:cs="Arial"/>
+                <w:color w:val="FF0000"/>
+                <w:sz w:val="20"/>
+                <w:szCs w:val="20"/>
+              </w:rPr>
+            </w:pPr>
+          </w:p>
+          <w:p>
+            <w:pPr>
+              <w:spacing w:after="0" w:line="300" w:lineRule="exact"/>
+              <w:rPr>
+                <w:rFonts w:ascii="Arial" w:hAnsi="Arial" w:cs="Arial"/>
+                <w:color w:val="FF0000"/>
+                <w:sz w:val="20"/>
+                <w:szCs w:val="20"/>
+              </w:rPr>
+            </w:pPr>
+          </w:p>
+          <w:p>
+            <w:pPr>
+              <w:spacing w:after="0" w:line="300" w:lineRule="exact"/>
+              <w:rPr>
+                <w:rFonts w:ascii="Arial" w:hAnsi="Arial" w:cs="Arial"/>
+                <w:color w:val="FF0000"/>
+                <w:sz w:val="20"/>
+                <w:szCs w:val="20"/>
+              </w:rPr>
+            </w:pPr>
+          </w:p>
+          <w:p>
+            <w:pPr>
+              <w:spacing w:after="0" w:line="300" w:lineRule="exact"/>
+              <w:rPr>
+                <w:rFonts w:ascii="Arial" w:hAnsi="Arial" w:cs="Arial"/>
+                <w:color w:val="FF0000"/>
+                <w:sz w:val="20"/>
+                <w:szCs w:val="20"/>
+              </w:rPr>
+            </w:pPr>
+            <w:r>
+              <w:rPr>
+                <w:rFonts w:ascii="Arial" w:hAnsi="Arial" w:cs="Arial"/>
+                <w:noProof/>
+                <w:color w:val="FF0000"/>
+                <w:sz w:val="20"/>
+                <w:szCs w:val="20"/>
+              </w:rPr>
+              <w:drawing>
+                <wp:inline distT="0" distB="0" distL="0" distR="0" wp14:anchorId="77662938" wp14:editId="17FA35C8">
+                  <wp:extent cx="3984893" cy="2490558"/>
+                  <wp:effectExtent l="0" t="0" r="3175" b="0"/>
+                  <wp:docPr id="1588281578" name="Imagen 1"/>
+                  <wp:cNvGraphicFramePr>
+                    <a:graphicFrameLocks xmlns:a="http://schemas.openxmlformats.org/drawingml/2006/main" noChangeAspect="1"/>
+                  </wp:cNvGraphicFramePr>
+                  <a:graphic xmlns:a="http://schemas.openxmlformats.org/drawingml/2006/main">
+                    <a:graphicData uri="http://schemas.openxmlformats.org/drawingml/2006/picture">
+                      <pic:pic xmlns:pic="http://schemas.openxmlformats.org/drawingml/2006/picture">
+                        <pic:nvPicPr>
+                          <pic:cNvPr id="1588281578" name="Imagen 1588281578"/>
+                          <pic:cNvPicPr/>
+                        </pic:nvPicPr>
+                        <pic:blipFill>
+                          <a:blip r:embed="rId9" cstate="print">
+                            <a:extLst>
+                              <a:ext uri="{28A0092B-C50C-407E-A947-70E740481C1C}">
+                                <a14:useLocalDpi xmlns:a14="http://schemas.microsoft.com/office/drawing/2010/main" val="0"/>
+                              </a:ext>
+                            </a:extLst>
+                          </a:blip>
+                          <a:stretch>
+                            <a:fillRect/>
+                          </a:stretch>
+                        </pic:blipFill>
+                        <pic:spPr>
+                          <a:xfrm>
+                            <a:off x="0" y="0"/>
+                            <a:ext cx="4036020" cy="2522513"/>
+                          </a:xfrm>
+                          <a:prstGeom prst="rect">
+                            <a:avLst/>
+                          </a:prstGeom>
+                        </pic:spPr>
+                      </pic:pic>
+                    </a:graphicData>
+                  </a:graphic>
+                </wp:inline>
+              </w:drawing>
+            </w:r>
+          </w:p>
         </w:tc>
       </w:tr>
       <w:tr>
@@ -4222,6 +4098,7 @@
                 <w:sz w:val="20"/>
                 <w:szCs w:val="20"/>
               </w:rPr>
+              <w:lastRenderedPageBreak/>
               <w:t>Diego</w:t>
             </w:r>
           </w:p>
@@ -4304,6 +4181,221 @@
             <w:tcW w:w="3544" w:type="dxa"/>
             <w:vAlign w:val="center"/>
           </w:tcPr>
+          <w:p>
+            <w:pPr>
+              <w:spacing w:after="0" w:line="300" w:lineRule="exact"/>
+              <w:rPr>
+                <w:rFonts w:ascii="Arial" w:hAnsi="Arial" w:cs="Arial"/>
+                <w:color w:val="FF0000"/>
+                <w:sz w:val="20"/>
+                <w:szCs w:val="20"/>
+              </w:rPr>
+            </w:pPr>
+          </w:p>
+          <w:p>
+            <w:pPr>
+              <w:spacing w:after="0" w:line="300" w:lineRule="exact"/>
+              <w:rPr>
+                <w:rFonts w:ascii="Arial" w:hAnsi="Arial" w:cs="Arial"/>
+                <w:color w:val="FF0000"/>
+                <w:sz w:val="20"/>
+                <w:szCs w:val="20"/>
+              </w:rPr>
+            </w:pPr>
+          </w:p>
+          <w:p>
+            <w:pPr>
+              <w:spacing w:after="0" w:line="300" w:lineRule="exact"/>
+              <w:rPr>
+                <w:rFonts w:ascii="Arial" w:hAnsi="Arial" w:cs="Arial"/>
+                <w:color w:val="FF0000"/>
+                <w:sz w:val="20"/>
+                <w:szCs w:val="20"/>
+              </w:rPr>
+            </w:pPr>
+          </w:p>
+          <w:p>
+            <w:pPr>
+              <w:spacing w:after="0" w:line="300" w:lineRule="exact"/>
+              <w:rPr>
+                <w:rFonts w:ascii="Arial" w:hAnsi="Arial" w:cs="Arial"/>
+                <w:color w:val="FF0000"/>
+                <w:sz w:val="20"/>
+                <w:szCs w:val="20"/>
+              </w:rPr>
+            </w:pPr>
+          </w:p>
+          <w:p>
+            <w:pPr>
+              <w:spacing w:after="0" w:line="300" w:lineRule="exact"/>
+              <w:rPr>
+                <w:rFonts w:ascii="Arial" w:hAnsi="Arial" w:cs="Arial"/>
+                <w:color w:val="FF0000"/>
+                <w:sz w:val="20"/>
+                <w:szCs w:val="20"/>
+              </w:rPr>
+            </w:pPr>
+          </w:p>
+          <w:p>
+            <w:pPr>
+              <w:spacing w:after="0" w:line="300" w:lineRule="exact"/>
+              <w:rPr>
+                <w:rFonts w:ascii="Arial" w:hAnsi="Arial" w:cs="Arial"/>
+                <w:color w:val="FF0000"/>
+                <w:sz w:val="20"/>
+                <w:szCs w:val="20"/>
+              </w:rPr>
+            </w:pPr>
+          </w:p>
+          <w:p>
+            <w:pPr>
+              <w:spacing w:after="0" w:line="300" w:lineRule="exact"/>
+              <w:rPr>
+                <w:rFonts w:ascii="Arial" w:hAnsi="Arial" w:cs="Arial"/>
+                <w:color w:val="FF0000"/>
+                <w:sz w:val="20"/>
+                <w:szCs w:val="20"/>
+              </w:rPr>
+            </w:pPr>
+          </w:p>
+          <w:p>
+            <w:pPr>
+              <w:spacing w:after="0" w:line="300" w:lineRule="exact"/>
+              <w:rPr>
+                <w:rFonts w:ascii="Arial" w:hAnsi="Arial" w:cs="Arial"/>
+                <w:color w:val="FF0000"/>
+                <w:sz w:val="20"/>
+                <w:szCs w:val="20"/>
+              </w:rPr>
+            </w:pPr>
+          </w:p>
+          <w:p>
+            <w:pPr>
+              <w:spacing w:after="0" w:line="300" w:lineRule="exact"/>
+              <w:rPr>
+                <w:rFonts w:ascii="Arial" w:hAnsi="Arial" w:cs="Arial"/>
+                <w:color w:val="FF0000"/>
+                <w:sz w:val="20"/>
+                <w:szCs w:val="20"/>
+              </w:rPr>
+            </w:pPr>
+          </w:p>
+          <w:p>
+            <w:pPr>
+              <w:spacing w:after="0" w:line="300" w:lineRule="exact"/>
+              <w:rPr>
+                <w:rFonts w:ascii="Arial" w:hAnsi="Arial" w:cs="Arial"/>
+                <w:color w:val="FF0000"/>
+                <w:sz w:val="20"/>
+                <w:szCs w:val="20"/>
+              </w:rPr>
+            </w:pPr>
+          </w:p>
+          <w:p>
+            <w:pPr>
+              <w:spacing w:after="0" w:line="300" w:lineRule="exact"/>
+              <w:rPr>
+                <w:rFonts w:ascii="Arial" w:hAnsi="Arial" w:cs="Arial"/>
+                <w:color w:val="FF0000"/>
+                <w:sz w:val="20"/>
+                <w:szCs w:val="20"/>
+              </w:rPr>
+            </w:pPr>
+          </w:p>
+          <w:p>
+            <w:pPr>
+              <w:spacing w:after="0" w:line="300" w:lineRule="exact"/>
+              <w:rPr>
+                <w:rFonts w:ascii="Arial" w:hAnsi="Arial" w:cs="Arial"/>
+                <w:color w:val="FF0000"/>
+                <w:sz w:val="20"/>
+                <w:szCs w:val="20"/>
+              </w:rPr>
+            </w:pPr>
+          </w:p>
+          <w:p>
+            <w:pPr>
+              <w:spacing w:after="0" w:line="300" w:lineRule="exact"/>
+              <w:rPr>
+                <w:rFonts w:ascii="Arial" w:hAnsi="Arial" w:cs="Arial"/>
+                <w:color w:val="FF0000"/>
+                <w:sz w:val="20"/>
+                <w:szCs w:val="20"/>
+              </w:rPr>
+            </w:pPr>
+          </w:p>
+          <w:p>
+            <w:pPr>
+              <w:spacing w:after="0" w:line="300" w:lineRule="exact"/>
+              <w:rPr>
+                <w:rFonts w:ascii="Arial" w:hAnsi="Arial" w:cs="Arial"/>
+                <w:color w:val="FF0000"/>
+                <w:sz w:val="20"/>
+                <w:szCs w:val="20"/>
+              </w:rPr>
+            </w:pPr>
+            <w:r>
+              <w:rPr>
+                <w:rFonts w:ascii="Arial" w:hAnsi="Arial" w:cs="Arial"/>
+                <w:noProof/>
+                <w:color w:val="FF0000"/>
+                <w:sz w:val="20"/>
+                <w:szCs w:val="20"/>
+              </w:rPr>
+              <w:drawing>
+                <wp:inline distT="0" distB="0" distL="0" distR="0" wp14:anchorId="54B5F26C" wp14:editId="6E0D86D3">
+                  <wp:extent cx="3984893" cy="2490558"/>
+                  <wp:effectExtent l="0" t="0" r="3175" b="0"/>
+                  <wp:docPr id="66210890" name="Imagen 66210890"/>
+                  <wp:cNvGraphicFramePr>
+                    <a:graphicFrameLocks xmlns:a="http://schemas.openxmlformats.org/drawingml/2006/main" noChangeAspect="1"/>
+                  </wp:cNvGraphicFramePr>
+                  <a:graphic xmlns:a="http://schemas.openxmlformats.org/drawingml/2006/main">
+                    <a:graphicData uri="http://schemas.openxmlformats.org/drawingml/2006/picture">
+                      <pic:pic xmlns:pic="http://schemas.openxmlformats.org/drawingml/2006/picture">
+                        <pic:nvPicPr>
+                          <pic:cNvPr id="1588281578" name="Imagen 1588281578"/>
+                          <pic:cNvPicPr/>
+                        </pic:nvPicPr>
+                        <pic:blipFill>
+                          <a:blip r:embed="rId9" cstate="print">
+                            <a:extLst>
+                              <a:ext uri="{28A0092B-C50C-407E-A947-70E740481C1C}">
+                                <a14:useLocalDpi xmlns:a14="http://schemas.microsoft.com/office/drawing/2010/main" val="0"/>
+                              </a:ext>
+                            </a:extLst>
+                          </a:blip>
+                          <a:stretch>
+                            <a:fillRect/>
+                          </a:stretch>
+                        </pic:blipFill>
+                        <pic:spPr>
+                          <a:xfrm>
+                            <a:off x="0" y="0"/>
+                            <a:ext cx="4036020" cy="2522513"/>
+                          </a:xfrm>
+                          <a:prstGeom prst="rect">
+                            <a:avLst/>
+                          </a:prstGeom>
+                        </pic:spPr>
+                      </pic:pic>
+                    </a:graphicData>
+                  </a:graphic>
+                </wp:inline>
+              </w:drawing>
+            </w:r>
+          </w:p>
+          <w:p>
+            <w:pPr>
+              <w:spacing w:after="0" w:line="300" w:lineRule="exact"/>
+              <w:rPr>
+                <w:rFonts w:ascii="Arial" w:hAnsi="Arial" w:cs="Arial"/>
+                <w:color w:val="FF0000"/>
+                <w:sz w:val="20"/>
+                <w:szCs w:val="20"/>
+              </w:rPr>
+            </w:pPr>
+          </w:p>
           <w:p>
             <w:pPr>
               <w:spacing w:after="0" w:line="300" w:lineRule="exact"/>
@@ -4430,6 +4522,199 @@
               </w:rPr>
             </w:pPr>
           </w:p>
+          <w:p>
+            <w:pPr>
+              <w:spacing w:after="0" w:line="300" w:lineRule="exact"/>
+              <w:rPr>
+                <w:rFonts w:ascii="Arial" w:hAnsi="Arial" w:cs="Arial"/>
+                <w:color w:val="FF0000"/>
+                <w:sz w:val="20"/>
+                <w:szCs w:val="20"/>
+              </w:rPr>
+            </w:pPr>
+          </w:p>
+          <w:p>
+            <w:pPr>
+              <w:spacing w:after="0" w:line="300" w:lineRule="exact"/>
+              <w:rPr>
+                <w:rFonts w:ascii="Arial" w:hAnsi="Arial" w:cs="Arial"/>
+                <w:color w:val="FF0000"/>
+                <w:sz w:val="20"/>
+                <w:szCs w:val="20"/>
+              </w:rPr>
+            </w:pPr>
+          </w:p>
+          <w:p>
+            <w:pPr>
+              <w:spacing w:after="0" w:line="300" w:lineRule="exact"/>
+              <w:rPr>
+                <w:rFonts w:ascii="Arial" w:hAnsi="Arial" w:cs="Arial"/>
+                <w:color w:val="FF0000"/>
+                <w:sz w:val="20"/>
+                <w:szCs w:val="20"/>
+              </w:rPr>
+            </w:pPr>
+          </w:p>
+          <w:p>
+            <w:pPr>
+              <w:spacing w:after="0" w:line="300" w:lineRule="exact"/>
+              <w:rPr>
+                <w:rFonts w:ascii="Arial" w:hAnsi="Arial" w:cs="Arial"/>
+                <w:color w:val="FF0000"/>
+                <w:sz w:val="20"/>
+                <w:szCs w:val="20"/>
+              </w:rPr>
+            </w:pPr>
+          </w:p>
+          <w:p>
+            <w:pPr>
+              <w:spacing w:after="0" w:line="300" w:lineRule="exact"/>
+              <w:rPr>
+                <w:rFonts w:ascii="Arial" w:hAnsi="Arial" w:cs="Arial"/>
+                <w:color w:val="FF0000"/>
+                <w:sz w:val="20"/>
+                <w:szCs w:val="20"/>
+              </w:rPr>
+            </w:pPr>
+          </w:p>
+          <w:p>
+            <w:pPr>
+              <w:spacing w:after="0" w:line="300" w:lineRule="exact"/>
+              <w:rPr>
+                <w:rFonts w:ascii="Arial" w:hAnsi="Arial" w:cs="Arial"/>
+                <w:color w:val="FF0000"/>
+                <w:sz w:val="20"/>
+                <w:szCs w:val="20"/>
+              </w:rPr>
+            </w:pPr>
+          </w:p>
+          <w:p>
+            <w:pPr>
+              <w:spacing w:after="0" w:line="300" w:lineRule="exact"/>
+              <w:rPr>
+                <w:rFonts w:ascii="Arial" w:hAnsi="Arial" w:cs="Arial"/>
+                <w:color w:val="FF0000"/>
+                <w:sz w:val="20"/>
+                <w:szCs w:val="20"/>
+              </w:rPr>
+            </w:pPr>
+          </w:p>
+          <w:p>
+            <w:pPr>
+              <w:spacing w:after="0" w:line="300" w:lineRule="exact"/>
+              <w:rPr>
+                <w:rFonts w:ascii="Arial" w:hAnsi="Arial" w:cs="Arial"/>
+                <w:color w:val="FF0000"/>
+                <w:sz w:val="20"/>
+                <w:szCs w:val="20"/>
+              </w:rPr>
+            </w:pPr>
+          </w:p>
+          <w:p>
+            <w:pPr>
+              <w:spacing w:after="0" w:line="300" w:lineRule="exact"/>
+              <w:rPr>
+                <w:rFonts w:ascii="Arial" w:hAnsi="Arial" w:cs="Arial"/>
+                <w:color w:val="FF0000"/>
+                <w:sz w:val="20"/>
+                <w:szCs w:val="20"/>
+              </w:rPr>
+            </w:pPr>
+          </w:p>
+          <w:p>
+            <w:pPr>
+              <w:spacing w:after="0" w:line="300" w:lineRule="exact"/>
+              <w:rPr>
+                <w:rFonts w:ascii="Arial" w:hAnsi="Arial" w:cs="Arial"/>
+                <w:color w:val="FF0000"/>
+                <w:sz w:val="20"/>
+                <w:szCs w:val="20"/>
+              </w:rPr>
+            </w:pPr>
+          </w:p>
+          <w:p>
+            <w:pPr>
+              <w:spacing w:after="0" w:line="300" w:lineRule="exact"/>
+              <w:rPr>
+                <w:rFonts w:ascii="Arial" w:hAnsi="Arial" w:cs="Arial"/>
+                <w:color w:val="FF0000"/>
+                <w:sz w:val="20"/>
+                <w:szCs w:val="20"/>
+              </w:rPr>
+            </w:pPr>
+          </w:p>
+          <w:p>
+            <w:pPr>
+              <w:spacing w:after="0" w:line="300" w:lineRule="exact"/>
+              <w:rPr>
+                <w:rFonts w:ascii="Arial" w:hAnsi="Arial" w:cs="Arial"/>
+                <w:color w:val="FF0000"/>
+                <w:sz w:val="20"/>
+                <w:szCs w:val="20"/>
+              </w:rPr>
+            </w:pPr>
+            <w:r>
+              <w:rPr>
+                <w:rFonts w:ascii="Arial" w:hAnsi="Arial" w:cs="Arial"/>
+                <w:noProof/>
+                <w:color w:val="FF0000"/>
+                <w:sz w:val="20"/>
+                <w:szCs w:val="20"/>
+              </w:rPr>
+              <w:drawing>
+                <wp:inline distT="0" distB="0" distL="0" distR="0" wp14:anchorId="4546C292" wp14:editId="7A6ACB7D">
+                  <wp:extent cx="3799490" cy="2374682"/>
+                  <wp:effectExtent l="0" t="0" r="0" b="635"/>
+                  <wp:docPr id="1693971442" name="Imagen 2"/>
+                  <wp:cNvGraphicFramePr>
+                    <a:graphicFrameLocks xmlns:a="http://schemas.openxmlformats.org/drawingml/2006/main" noChangeAspect="1"/>
+                  </wp:cNvGraphicFramePr>
+                  <a:graphic xmlns:a="http://schemas.openxmlformats.org/drawingml/2006/main">
+                    <a:graphicData uri="http://schemas.openxmlformats.org/drawingml/2006/picture">
+                      <pic:pic xmlns:pic="http://schemas.openxmlformats.org/drawingml/2006/picture">
+                        <pic:nvPicPr>
+                          <pic:cNvPr id="1693971442" name="Imagen 1693971442"/>
+                          <pic:cNvPicPr/>
+                        </pic:nvPicPr>
+                        <pic:blipFill>
+                          <a:blip r:embed="rId10" cstate="print">
+                            <a:extLst>
+                              <a:ext uri="{28A0092B-C50C-407E-A947-70E740481C1C}">
+                                <a14:useLocalDpi xmlns:a14="http://schemas.microsoft.com/office/drawing/2010/main" val="0"/>
+                              </a:ext>
+                            </a:extLst>
+                          </a:blip>
+                          <a:stretch>
+                            <a:fillRect/>
+                          </a:stretch>
+                        </pic:blipFill>
+                        <pic:spPr>
+                          <a:xfrm>
+                            <a:off x="0" y="0"/>
+                            <a:ext cx="3819373" cy="2387109"/>
+                          </a:xfrm>
+                          <a:prstGeom prst="rect">
+                            <a:avLst/>
+                          </a:prstGeom>
+                        </pic:spPr>
+                      </pic:pic>
+                    </a:graphicData>
+                  </a:graphic>
+                </wp:inline>
+              </w:drawing>
+            </w:r>
+          </w:p>
+          <w:p>
+            <w:pPr>
+              <w:spacing w:after="0" w:line="300" w:lineRule="exact"/>
+              <w:rPr>
+                <w:rFonts w:ascii="Arial" w:hAnsi="Arial" w:cs="Arial"/>
+                <w:color w:val="FF0000"/>
+                <w:sz w:val="20"/>
+                <w:szCs w:val="20"/>
+              </w:rPr>
+            </w:pPr>
+          </w:p>
         </w:tc>
       </w:tr>
       <w:tr>
@@ -4542,6 +4827,309 @@
               </w:rPr>
             </w:pPr>
           </w:p>
+          <w:p>
+            <w:pPr>
+              <w:spacing w:after="0" w:line="300" w:lineRule="exact"/>
+              <w:rPr>
+                <w:rFonts w:ascii="Arial" w:hAnsi="Arial" w:cs="Arial"/>
+                <w:color w:val="FF0000"/>
+                <w:sz w:val="20"/>
+                <w:szCs w:val="20"/>
+              </w:rPr>
+            </w:pPr>
+          </w:p>
+          <w:p>
+            <w:pPr>
+              <w:spacing w:after="0" w:line="300" w:lineRule="exact"/>
+              <w:rPr>
+                <w:rFonts w:ascii="Arial" w:hAnsi="Arial" w:cs="Arial"/>
+                <w:color w:val="FF0000"/>
+                <w:sz w:val="20"/>
+                <w:szCs w:val="20"/>
+              </w:rPr>
+            </w:pPr>
+          </w:p>
+          <w:p>
+            <w:pPr>
+              <w:spacing w:after="0" w:line="300" w:lineRule="exact"/>
+              <w:rPr>
+                <w:rFonts w:ascii="Arial" w:hAnsi="Arial" w:cs="Arial"/>
+                <w:color w:val="FF0000"/>
+                <w:sz w:val="20"/>
+                <w:szCs w:val="20"/>
+              </w:rPr>
+            </w:pPr>
+          </w:p>
+          <w:p>
+            <w:pPr>
+              <w:spacing w:after="0" w:line="300" w:lineRule="exact"/>
+              <w:rPr>
+                <w:rFonts w:ascii="Arial" w:hAnsi="Arial" w:cs="Arial"/>
+                <w:color w:val="FF0000"/>
+                <w:sz w:val="20"/>
+                <w:szCs w:val="20"/>
+              </w:rPr>
+            </w:pPr>
+          </w:p>
+          <w:p>
+            <w:pPr>
+              <w:spacing w:after="0" w:line="300" w:lineRule="exact"/>
+              <w:rPr>
+                <w:rFonts w:ascii="Arial" w:hAnsi="Arial" w:cs="Arial"/>
+                <w:color w:val="FF0000"/>
+                <w:sz w:val="20"/>
+                <w:szCs w:val="20"/>
+              </w:rPr>
+            </w:pPr>
+          </w:p>
+          <w:p>
+            <w:pPr>
+              <w:spacing w:after="0" w:line="300" w:lineRule="exact"/>
+              <w:rPr>
+                <w:rFonts w:ascii="Arial" w:hAnsi="Arial" w:cs="Arial"/>
+                <w:color w:val="FF0000"/>
+                <w:sz w:val="20"/>
+                <w:szCs w:val="20"/>
+              </w:rPr>
+            </w:pPr>
+          </w:p>
+          <w:p>
+            <w:pPr>
+              <w:spacing w:after="0" w:line="300" w:lineRule="exact"/>
+              <w:rPr>
+                <w:rFonts w:ascii="Arial" w:hAnsi="Arial" w:cs="Arial"/>
+                <w:color w:val="FF0000"/>
+                <w:sz w:val="20"/>
+                <w:szCs w:val="20"/>
+              </w:rPr>
+            </w:pPr>
+          </w:p>
+          <w:p>
+            <w:pPr>
+              <w:spacing w:after="0" w:line="300" w:lineRule="exact"/>
+              <w:rPr>
+                <w:rFonts w:ascii="Arial" w:hAnsi="Arial" w:cs="Arial"/>
+                <w:color w:val="FF0000"/>
+                <w:sz w:val="20"/>
+                <w:szCs w:val="20"/>
+              </w:rPr>
+            </w:pPr>
+          </w:p>
+          <w:p>
+            <w:pPr>
+              <w:spacing w:after="0" w:line="300" w:lineRule="exact"/>
+              <w:rPr>
+                <w:rFonts w:ascii="Arial" w:hAnsi="Arial" w:cs="Arial"/>
+                <w:color w:val="FF0000"/>
+                <w:sz w:val="20"/>
+                <w:szCs w:val="20"/>
+              </w:rPr>
+            </w:pPr>
+          </w:p>
+          <w:p>
+            <w:pPr>
+              <w:spacing w:after="0" w:line="300" w:lineRule="exact"/>
+              <w:rPr>
+                <w:rFonts w:ascii="Arial" w:hAnsi="Arial" w:cs="Arial"/>
+                <w:color w:val="FF0000"/>
+                <w:sz w:val="20"/>
+                <w:szCs w:val="20"/>
+              </w:rPr>
+            </w:pPr>
+          </w:p>
+          <w:p>
+            <w:pPr>
+              <w:spacing w:after="0" w:line="300" w:lineRule="exact"/>
+              <w:rPr>
+                <w:rFonts w:ascii="Arial" w:hAnsi="Arial" w:cs="Arial"/>
+                <w:color w:val="FF0000"/>
+                <w:sz w:val="20"/>
+                <w:szCs w:val="20"/>
+              </w:rPr>
+            </w:pPr>
+          </w:p>
+          <w:p>
+            <w:pPr>
+              <w:spacing w:after="0" w:line="300" w:lineRule="exact"/>
+              <w:rPr>
+                <w:rFonts w:ascii="Arial" w:hAnsi="Arial" w:cs="Arial"/>
+                <w:color w:val="FF0000"/>
+                <w:sz w:val="20"/>
+                <w:szCs w:val="20"/>
+              </w:rPr>
+            </w:pPr>
+          </w:p>
+          <w:p>
+            <w:pPr>
+              <w:spacing w:after="0" w:line="300" w:lineRule="exact"/>
+              <w:rPr>
+                <w:rFonts w:ascii="Arial" w:hAnsi="Arial" w:cs="Arial"/>
+                <w:color w:val="FF0000"/>
+                <w:sz w:val="20"/>
+                <w:szCs w:val="20"/>
+              </w:rPr>
+            </w:pPr>
+          </w:p>
+          <w:p>
+            <w:pPr>
+              <w:spacing w:after="0" w:line="300" w:lineRule="exact"/>
+              <w:rPr>
+                <w:rFonts w:ascii="Arial" w:hAnsi="Arial" w:cs="Arial"/>
+                <w:color w:val="FF0000"/>
+                <w:sz w:val="20"/>
+                <w:szCs w:val="20"/>
+              </w:rPr>
+            </w:pPr>
+          </w:p>
+          <w:p>
+            <w:pPr>
+              <w:spacing w:after="0" w:line="300" w:lineRule="exact"/>
+              <w:rPr>
+                <w:rFonts w:ascii="Arial" w:hAnsi="Arial" w:cs="Arial"/>
+                <w:color w:val="FF0000"/>
+                <w:sz w:val="20"/>
+                <w:szCs w:val="20"/>
+              </w:rPr>
+            </w:pPr>
+          </w:p>
+          <w:p>
+            <w:pPr>
+              <w:spacing w:after="0" w:line="300" w:lineRule="exact"/>
+              <w:rPr>
+                <w:rFonts w:ascii="Arial" w:hAnsi="Arial" w:cs="Arial"/>
+                <w:color w:val="FF0000"/>
+                <w:sz w:val="20"/>
+                <w:szCs w:val="20"/>
+              </w:rPr>
+            </w:pPr>
+          </w:p>
+          <w:p>
+            <w:pPr>
+              <w:spacing w:after="0" w:line="300" w:lineRule="exact"/>
+              <w:rPr>
+                <w:rFonts w:ascii="Arial" w:hAnsi="Arial" w:cs="Arial"/>
+                <w:color w:val="FF0000"/>
+                <w:sz w:val="20"/>
+                <w:szCs w:val="20"/>
+              </w:rPr>
+            </w:pPr>
+          </w:p>
+          <w:p>
+            <w:pPr>
+              <w:spacing w:after="0" w:line="300" w:lineRule="exact"/>
+              <w:rPr>
+                <w:rFonts w:ascii="Arial" w:hAnsi="Arial" w:cs="Arial"/>
+                <w:color w:val="FF0000"/>
+                <w:sz w:val="20"/>
+                <w:szCs w:val="20"/>
+              </w:rPr>
+            </w:pPr>
+          </w:p>
+          <w:p>
+            <w:pPr>
+              <w:spacing w:after="0" w:line="300" w:lineRule="exact"/>
+              <w:rPr>
+                <w:rFonts w:ascii="Arial" w:hAnsi="Arial" w:cs="Arial"/>
+                <w:color w:val="FF0000"/>
+                <w:sz w:val="20"/>
+                <w:szCs w:val="20"/>
+              </w:rPr>
+            </w:pPr>
+          </w:p>
+          <w:p>
+            <w:pPr>
+              <w:spacing w:after="0" w:line="300" w:lineRule="exact"/>
+              <w:rPr>
+                <w:rFonts w:ascii="Arial" w:hAnsi="Arial" w:cs="Arial"/>
+                <w:color w:val="FF0000"/>
+                <w:sz w:val="20"/>
+                <w:szCs w:val="20"/>
+              </w:rPr>
+            </w:pPr>
+          </w:p>
+          <w:p>
+            <w:pPr>
+              <w:spacing w:after="0" w:line="300" w:lineRule="exact"/>
+              <w:rPr>
+                <w:rFonts w:ascii="Arial" w:hAnsi="Arial" w:cs="Arial"/>
+                <w:color w:val="FF0000"/>
+                <w:sz w:val="20"/>
+                <w:szCs w:val="20"/>
+              </w:rPr>
+            </w:pPr>
+          </w:p>
+          <w:p>
+            <w:pPr>
+              <w:spacing w:after="0" w:line="300" w:lineRule="exact"/>
+              <w:rPr>
+                <w:rFonts w:ascii="Arial" w:hAnsi="Arial" w:cs="Arial"/>
+                <w:color w:val="FF0000"/>
+                <w:sz w:val="20"/>
+                <w:szCs w:val="20"/>
+              </w:rPr>
+            </w:pPr>
+            <w:r>
+              <w:rPr>
+                <w:rFonts w:ascii="Arial" w:hAnsi="Arial" w:cs="Arial"/>
+                <w:noProof/>
+                <w:color w:val="FF0000"/>
+                <w:sz w:val="20"/>
+                <w:szCs w:val="20"/>
+              </w:rPr>
+              <w:drawing>
+                <wp:inline distT="0" distB="0" distL="0" distR="0" wp14:anchorId="3B4A88D9" wp14:editId="43DC6DBD">
+                  <wp:extent cx="3799490" cy="2374682"/>
+                  <wp:effectExtent l="0" t="0" r="0" b="635"/>
+                  <wp:docPr id="1317080895" name="Imagen 1317080895"/>
+                  <wp:cNvGraphicFramePr>
+                    <a:graphicFrameLocks xmlns:a="http://schemas.openxmlformats.org/drawingml/2006/main" noChangeAspect="1"/>
+                  </wp:cNvGraphicFramePr>
+                  <a:graphic xmlns:a="http://schemas.openxmlformats.org/drawingml/2006/main">
+                    <a:graphicData uri="http://schemas.openxmlformats.org/drawingml/2006/picture">
+                      <pic:pic xmlns:pic="http://schemas.openxmlformats.org/drawingml/2006/picture">
+                        <pic:nvPicPr>
+                          <pic:cNvPr id="1693971442" name="Imagen 1693971442"/>
+                          <pic:cNvPicPr/>
+                        </pic:nvPicPr>
+                        <pic:blipFill>
+                          <a:blip r:embed="rId10" cstate="print">
+                            <a:extLst>
+                              <a:ext uri="{28A0092B-C50C-407E-A947-70E740481C1C}">
+                                <a14:useLocalDpi xmlns:a14="http://schemas.microsoft.com/office/drawing/2010/main" val="0"/>
+                              </a:ext>
+                            </a:extLst>
+                          </a:blip>
+                          <a:stretch>
+                            <a:fillRect/>
+                          </a:stretch>
+                        </pic:blipFill>
+                        <pic:spPr>
+                          <a:xfrm>
+                            <a:off x="0" y="0"/>
+                            <a:ext cx="3819373" cy="2387109"/>
+                          </a:xfrm>
+                          <a:prstGeom prst="rect">
+                            <a:avLst/>
+                          </a:prstGeom>
+                        </pic:spPr>
+                      </pic:pic>
+                    </a:graphicData>
+                  </a:graphic>
+                </wp:inline>
+              </w:drawing>
+            </w:r>
+          </w:p>
+          <w:p>
+            <w:pPr>
+              <w:spacing w:after="0" w:line="300" w:lineRule="exact"/>
+              <w:rPr>
+                <w:rFonts w:ascii="Arial" w:hAnsi="Arial" w:cs="Arial"/>
+                <w:color w:val="FF0000"/>
+                <w:sz w:val="20"/>
+                <w:szCs w:val="20"/>
+              </w:rPr>
+            </w:pPr>
+          </w:p>
         </w:tc>
       </w:tr>
     </w:tbl>
@@ -4557,6 +5145,7 @@
           <w:sz w:val="20"/>
           <w:szCs w:val="20"/>
         </w:rPr>
+        <w:lastRenderedPageBreak/>
         <w:t>e</w:t>
       </w:r>
       <w:r>
@@ -4621,25 +5210,7 @@
           <w:sz w:val="20"/>
           <w:szCs w:val="20"/>
         </w:rPr>
-        <w:t xml:space="preserve"> </w:t>
-      </w:r>
-      <w:proofErr w:type="gramStart"/>
-      <w:r>
-        <w:rPr>
-          <w:rFonts w:ascii="Arial" w:eastAsia="Calibri" w:hAnsi="Arial" w:cs="Times New Roman"/>
-          <w:sz w:val="20"/>
-          <w:szCs w:val="20"/>
-        </w:rPr>
-        <w:t>con  las</w:t>
-      </w:r>
-      <w:proofErr w:type="gramEnd"/>
-      <w:r>
-        <w:rPr>
-          <w:rFonts w:ascii="Arial" w:eastAsia="Calibri" w:hAnsi="Arial" w:cs="Times New Roman"/>
-          <w:sz w:val="20"/>
-          <w:szCs w:val="20"/>
-        </w:rPr>
-        <w:t xml:space="preserve"> tablas de direcciones utilizadas y las </w:t>
+        <w:t xml:space="preserve"> con  las tablas de direcciones utilizadas y las </w:t>
       </w:r>
       <w:r>
         <w:rPr>

</xml_diff>